<commit_message>
Check documents, time recording
</commit_message>
<xml_diff>
--- a/Abstract.docx
+++ b/Abstract.docx
@@ -8,13 +8,13 @@
         <w:jc w:val="left"/>
         <w:rPr>
           <w:sz w:val="52"/>
-          <w:lang w:val="en-GB"/>
+          <w:lang w:val="de-AT"/>
         </w:rPr>
       </w:pPr>
       <w:r>
         <w:rPr>
           <w:sz w:val="52"/>
-          <w:lang w:val="en-GB"/>
+          <w:lang w:val="de-AT"/>
         </w:rPr>
         <w:t>Brain2Machine Interface</w:t>
       </w:r>
@@ -24,19 +24,17 @@
         <w:rPr>
           <w:b/>
           <w:sz w:val="32"/>
-          <w:lang w:val="en-GB"/>
-        </w:rPr>
-      </w:pPr>
-      <w:proofErr w:type="spellStart"/>
+          <w:lang w:val="de-AT"/>
+        </w:rPr>
+      </w:pPr>
       <w:r>
         <w:rPr>
           <w:b/>
           <w:sz w:val="32"/>
-          <w:lang w:val="en-GB"/>
+          <w:lang w:val="de-AT"/>
         </w:rPr>
         <w:t>Zusammenfassung</w:t>
       </w:r>
-      <w:proofErr w:type="spellEnd"/>
     </w:p>
     <w:p>
       <w:pPr>
@@ -109,7 +107,23 @@
           <w:szCs w:val="21"/>
           <w:lang w:val="de-AT"/>
         </w:rPr>
-        <w:t>Die Messung der Ströme erfolgt mit einem Elektroenzephalographen (EEG). Diese Geräte werden üblicherweise im medizinischen Bereich eingesetzt und sind außerdem sehr teuer. Aus diesem</w:t>
+        <w:t xml:space="preserve">Die Messung der Ströme erfolgt mit einem Elektroenzephalographen (EEG). Diese Geräte werden üblicherweise im medizinischen Bereich eingesetzt und sind </w:t>
+      </w:r>
+      <w:r>
+        <w:rPr>
+          <w:sz w:val="21"/>
+          <w:szCs w:val="21"/>
+          <w:lang w:val="de-AT"/>
+        </w:rPr>
+        <w:t>in der Regel sehr teuer</w:t>
+      </w:r>
+      <w:r>
+        <w:rPr>
+          <w:sz w:val="21"/>
+          <w:szCs w:val="21"/>
+          <w:lang w:val="de-AT"/>
+        </w:rPr>
+        <w:t>. Aus diesem</w:t>
       </w:r>
       <w:r>
         <w:rPr>
@@ -307,7 +321,7 @@
           <w:szCs w:val="21"/>
           <w:lang w:val="de-AT"/>
         </w:rPr>
-        <w:t xml:space="preserve">Das Projektteam nutzte dies für die Steuerung eines Lego </w:t>
+        <w:t xml:space="preserve">Das Projektteam nutzt dies für die Steuerung eines Lego </w:t>
       </w:r>
       <w:proofErr w:type="spellStart"/>
       <w:r>
@@ -325,7 +339,23 @@
           <w:szCs w:val="21"/>
           <w:lang w:val="de-AT"/>
         </w:rPr>
-        <w:t xml:space="preserve"> Krans mit folgenden Gesten:</w:t>
+        <w:t xml:space="preserve"> </w:t>
+      </w:r>
+      <w:r>
+        <w:rPr>
+          <w:sz w:val="21"/>
+          <w:szCs w:val="21"/>
+          <w:lang w:val="de-AT"/>
+        </w:rPr>
+        <w:t>Greifarms</w:t>
+      </w:r>
+      <w:r>
+        <w:rPr>
+          <w:sz w:val="21"/>
+          <w:szCs w:val="21"/>
+          <w:lang w:val="de-AT"/>
+        </w:rPr>
+        <w:t xml:space="preserve"> mit folgenden Gesten:</w:t>
       </w:r>
     </w:p>
     <w:p>
@@ -380,7 +410,22 @@
           <w:lang w:val="de-AT"/>
         </w:rPr>
         <w:tab/>
-        <w:t>Kran nach links drehen</w:t>
+      </w:r>
+      <w:r>
+        <w:rPr>
+          <w:sz w:val="21"/>
+          <w:szCs w:val="21"/>
+          <w:lang w:val="de-AT"/>
+        </w:rPr>
+        <w:t>Greifarm</w:t>
+      </w:r>
+      <w:r>
+        <w:rPr>
+          <w:sz w:val="21"/>
+          <w:szCs w:val="21"/>
+          <w:lang w:val="de-AT"/>
+        </w:rPr>
+        <w:t xml:space="preserve"> nach links drehen</w:t>
       </w:r>
     </w:p>
     <w:p>
@@ -435,7 +480,30 @@
           <w:lang w:val="de-AT"/>
         </w:rPr>
         <w:tab/>
-        <w:t>Kran nach rechts drehen</w:t>
+      </w:r>
+      <w:r>
+        <w:rPr>
+          <w:sz w:val="21"/>
+          <w:szCs w:val="21"/>
+          <w:lang w:val="de-AT"/>
+        </w:rPr>
+        <w:t>Greifarm</w:t>
+      </w:r>
+      <w:r>
+        <w:rPr>
+          <w:sz w:val="21"/>
+          <w:szCs w:val="21"/>
+          <w:lang w:val="de-AT"/>
+        </w:rPr>
+        <w:t xml:space="preserve"> </w:t>
+      </w:r>
+      <w:r>
+        <w:rPr>
+          <w:sz w:val="21"/>
+          <w:szCs w:val="21"/>
+          <w:lang w:val="de-AT"/>
+        </w:rPr>
+        <w:t>nach rechts drehen</w:t>
       </w:r>
     </w:p>
     <w:p>
@@ -594,13 +662,6 @@
           <w:lang w:val="de-AT"/>
         </w:rPr>
         <w:tab/>
-      </w:r>
-      <w:r>
-        <w:rPr>
-          <w:sz w:val="21"/>
-          <w:szCs w:val="21"/>
-          <w:lang w:val="de-AT"/>
-        </w:rPr>
         <w:t>bzw. wieder freigeben</w:t>
       </w:r>
     </w:p>
@@ -678,6 +739,8 @@
         </w:rPr>
         <w:t xml:space="preserve"> erkannt und zur Steuerung von Programmen herangezogen werden können.</w:t>
       </w:r>
+      <w:bookmarkStart w:id="1" w:name="_GoBack"/>
+      <w:bookmarkEnd w:id="1"/>
     </w:p>
     <w:p>
       <w:pPr>
@@ -687,8 +750,6 @@
           <w:lang w:val="de-AT"/>
         </w:rPr>
       </w:pPr>
-      <w:bookmarkStart w:id="1" w:name="_GoBack"/>
-      <w:bookmarkEnd w:id="1"/>
     </w:p>
     <w:sectPr>
       <w:headerReference w:type="default" r:id="rId9"/>
@@ -4052,7 +4113,7 @@
 </file>
 
 <file path=customXml/itemProps1.xml><?xml version="1.0" encoding="utf-8"?>
-<ds:datastoreItem xmlns:ds="http://schemas.openxmlformats.org/officeDocument/2006/customXml" ds:itemID="{BC6E9244-32C5-4A67-A70E-C0FDBC3C79FD}">
+<ds:datastoreItem xmlns:ds="http://schemas.openxmlformats.org/officeDocument/2006/customXml" ds:itemID="{6F8FC956-4BCD-4EE2-B5F1-1AEB38BDAAD7}">
   <ds:schemaRefs>
     <ds:schemaRef ds:uri="http://schemas.openxmlformats.org/officeDocument/2006/bibliography"/>
   </ds:schemaRefs>

</xml_diff>